<commit_message>
commenty stuff. need a bathroom and food break soon
</commit_message>
<xml_diff>
--- a/letsfinishthisyo/Thoughts about equations and things.docx
+++ b/letsfinishthisyo/Thoughts about equations and things.docx
@@ -15,8 +15,6 @@
           <w:szCs w:val="22"/>
         </w:rPr>
       </w:pPr>
-      <w:bookmarkStart w:id="0" w:name="_GoBack"/>
-      <w:bookmarkEnd w:id="0"/>
     </w:p>
     <w:p>
       <w:pPr>
@@ -644,6 +642,72 @@
                 <w:sz w:val="18"/>
                 <w:szCs w:val="18"/>
               </w:rPr>
+              <w:t xml:space="preserve">If they have sex with a partner that is infected and use </w:t>
+            </w:r>
+            <w:proofErr w:type="gramStart"/>
+            <w:r>
+              <w:rPr>
+                <w:rFonts w:ascii="Helvetica" w:hAnsi="Helvetica" w:cs="Helvetica"/>
+                <w:sz w:val="18"/>
+                <w:szCs w:val="18"/>
+              </w:rPr>
+              <w:t>protection…???</w:t>
+            </w:r>
+            <w:proofErr w:type="gramEnd"/>
+            <w:r>
+              <w:rPr>
+                <w:rFonts w:ascii="Helvetica" w:hAnsi="Helvetica" w:cs="Helvetica"/>
+                <w:sz w:val="18"/>
+                <w:szCs w:val="18"/>
+              </w:rPr>
+              <w:t xml:space="preserve"> </w:t>
+            </w:r>
+            <w:proofErr w:type="gramStart"/>
+            <w:r>
+              <w:rPr>
+                <w:rFonts w:ascii="Helvetica" w:hAnsi="Helvetica" w:cs="Helvetica"/>
+                <w:sz w:val="18"/>
+                <w:szCs w:val="18"/>
+              </w:rPr>
+              <w:t>proposed</w:t>
+            </w:r>
+            <w:proofErr w:type="gramEnd"/>
+          </w:p>
+          <w:p>
+            <w:pPr>
+              <w:widowControl w:val="0"/>
+              <w:autoSpaceDE w:val="0"/>
+              <w:autoSpaceDN w:val="0"/>
+              <w:adjustRightInd w:val="0"/>
+              <w:spacing w:line="360" w:lineRule="auto"/>
+              <w:rPr>
+                <w:rFonts w:ascii="Helvetica" w:hAnsi="Helvetica" w:cs="Helvetica"/>
+                <w:sz w:val="18"/>
+                <w:szCs w:val="18"/>
+              </w:rPr>
+            </w:pPr>
+            <w:bookmarkStart w:id="0" w:name="_GoBack"/>
+            <w:bookmarkEnd w:id="0"/>
+          </w:p>
+          <w:p>
+            <w:pPr>
+              <w:widowControl w:val="0"/>
+              <w:autoSpaceDE w:val="0"/>
+              <w:autoSpaceDN w:val="0"/>
+              <w:adjustRightInd w:val="0"/>
+              <w:spacing w:line="360" w:lineRule="auto"/>
+              <w:rPr>
+                <w:rFonts w:ascii="Helvetica" w:hAnsi="Helvetica" w:cs="Helvetica"/>
+                <w:sz w:val="18"/>
+                <w:szCs w:val="18"/>
+              </w:rPr>
+            </w:pPr>
+            <w:r>
+              <w:rPr>
+                <w:rFonts w:ascii="Helvetica" w:hAnsi="Helvetica" w:cs="Helvetica"/>
+                <w:sz w:val="18"/>
+                <w:szCs w:val="18"/>
+              </w:rPr>
               <w:t>Super boosted if contract an STI and know it</w:t>
             </w:r>
           </w:p>
@@ -916,6 +980,7 @@
                 <w:sz w:val="18"/>
                 <w:szCs w:val="18"/>
               </w:rPr>
+              <w:lastRenderedPageBreak/>
               <w:t>Attitude challenged</w:t>
             </w:r>
           </w:p>
@@ -1026,6 +1091,7 @@
                 <w:sz w:val="18"/>
                 <w:szCs w:val="18"/>
               </w:rPr>
+              <w:lastRenderedPageBreak/>
               <w:t>Justification</w:t>
             </w:r>
           </w:p>
@@ -1100,16 +1166,7 @@
                 <w:sz w:val="18"/>
                 <w:szCs w:val="18"/>
               </w:rPr>
-              <w:t xml:space="preserve">Super boosted if contract an STI and </w:t>
-            </w:r>
-            <w:r>
-              <w:rPr>
-                <w:rFonts w:ascii="Helvetica" w:hAnsi="Helvetica" w:cs="Helvetica"/>
-                <w:sz w:val="18"/>
-                <w:szCs w:val="18"/>
-              </w:rPr>
-              <w:lastRenderedPageBreak/>
-              <w:t>know it</w:t>
+              <w:t>Super boosted if contract an STI and know it</w:t>
             </w:r>
           </w:p>
         </w:tc>
@@ -1137,7 +1194,6 @@
                 <w:sz w:val="18"/>
                 <w:szCs w:val="18"/>
               </w:rPr>
-              <w:lastRenderedPageBreak/>
               <w:t xml:space="preserve">Current: </w:t>
             </w:r>
             <w:r>
@@ -1174,7 +1230,6 @@
                 <w:sz w:val="18"/>
                 <w:szCs w:val="18"/>
               </w:rPr>
-              <w:lastRenderedPageBreak/>
               <w:t>but</w:t>
             </w:r>
             <w:proofErr w:type="gramEnd"/>
@@ -1448,6 +1503,220 @@
           <w:szCs w:val="22"/>
         </w:rPr>
         <w:t>Maybe justification defined here as justification in practicing in safe sex, not in attitude itself? Because that’s covered by certainty</w:t>
+      </w:r>
+    </w:p>
+    <w:p>
+      <w:pPr>
+        <w:widowControl w:val="0"/>
+        <w:autoSpaceDE w:val="0"/>
+        <w:autoSpaceDN w:val="0"/>
+        <w:adjustRightInd w:val="0"/>
+        <w:spacing w:line="360" w:lineRule="auto"/>
+        <w:rPr>
+          <w:rFonts w:ascii="Helvetica" w:hAnsi="Helvetica" w:cs="Helvetica"/>
+          <w:sz w:val="22"/>
+          <w:szCs w:val="22"/>
+        </w:rPr>
+      </w:pPr>
+    </w:p>
+    <w:p>
+      <w:pPr>
+        <w:widowControl w:val="0"/>
+        <w:autoSpaceDE w:val="0"/>
+        <w:autoSpaceDN w:val="0"/>
+        <w:adjustRightInd w:val="0"/>
+        <w:spacing w:line="360" w:lineRule="auto"/>
+        <w:rPr>
+          <w:rFonts w:ascii="Helvetica" w:hAnsi="Helvetica" w:cs="Helvetica"/>
+          <w:sz w:val="22"/>
+          <w:szCs w:val="22"/>
+        </w:rPr>
+      </w:pPr>
+      <w:r>
+        <w:rPr>
+          <w:rFonts w:ascii="Helvetica" w:hAnsi="Helvetica" w:cs="Helvetica"/>
+          <w:sz w:val="22"/>
+          <w:szCs w:val="22"/>
+        </w:rPr>
+        <w:t xml:space="preserve">  </w:t>
+      </w:r>
+      <w:proofErr w:type="gramStart"/>
+      <w:r>
+        <w:rPr>
+          <w:rFonts w:ascii="Helvetica" w:hAnsi="Helvetica" w:cs="Helvetica"/>
+          <w:sz w:val="22"/>
+          <w:szCs w:val="22"/>
+        </w:rPr>
+        <w:t>;;</w:t>
+      </w:r>
+      <w:proofErr w:type="gramEnd"/>
+      <w:r>
+        <w:rPr>
+          <w:rFonts w:ascii="Helvetica" w:hAnsi="Helvetica" w:cs="Helvetica"/>
+          <w:sz w:val="22"/>
+          <w:szCs w:val="22"/>
+        </w:rPr>
+        <w:t xml:space="preserve"> ***********</w:t>
+      </w:r>
+    </w:p>
+    <w:p>
+      <w:pPr>
+        <w:widowControl w:val="0"/>
+        <w:autoSpaceDE w:val="0"/>
+        <w:autoSpaceDN w:val="0"/>
+        <w:adjustRightInd w:val="0"/>
+        <w:spacing w:line="360" w:lineRule="auto"/>
+        <w:rPr>
+          <w:rFonts w:ascii="Helvetica" w:hAnsi="Helvetica" w:cs="Helvetica"/>
+          <w:sz w:val="22"/>
+          <w:szCs w:val="22"/>
+        </w:rPr>
+      </w:pPr>
+      <w:r>
+        <w:rPr>
+          <w:rFonts w:ascii="Helvetica" w:hAnsi="Helvetica" w:cs="Helvetica"/>
+          <w:sz w:val="22"/>
+          <w:szCs w:val="22"/>
+        </w:rPr>
+        <w:t xml:space="preserve">  </w:t>
+      </w:r>
+      <w:proofErr w:type="gramStart"/>
+      <w:r>
+        <w:rPr>
+          <w:rFonts w:ascii="Helvetica" w:hAnsi="Helvetica" w:cs="Helvetica"/>
+          <w:sz w:val="22"/>
+          <w:szCs w:val="22"/>
+        </w:rPr>
+        <w:t>;;</w:t>
+      </w:r>
+      <w:proofErr w:type="gramEnd"/>
+      <w:r>
+        <w:rPr>
+          <w:rFonts w:ascii="Helvetica" w:hAnsi="Helvetica" w:cs="Helvetica"/>
+          <w:sz w:val="22"/>
+          <w:szCs w:val="22"/>
+        </w:rPr>
+        <w:t xml:space="preserve"> What if they had safe sex, and didn't get infected.</w:t>
+      </w:r>
+    </w:p>
+    <w:p>
+      <w:pPr>
+        <w:widowControl w:val="0"/>
+        <w:autoSpaceDE w:val="0"/>
+        <w:autoSpaceDN w:val="0"/>
+        <w:adjustRightInd w:val="0"/>
+        <w:spacing w:line="360" w:lineRule="auto"/>
+        <w:rPr>
+          <w:rFonts w:ascii="Helvetica" w:hAnsi="Helvetica" w:cs="Helvetica"/>
+          <w:sz w:val="22"/>
+          <w:szCs w:val="22"/>
+        </w:rPr>
+      </w:pPr>
+      <w:r>
+        <w:rPr>
+          <w:rFonts w:ascii="Helvetica" w:hAnsi="Helvetica" w:cs="Helvetica"/>
+          <w:sz w:val="22"/>
+          <w:szCs w:val="22"/>
+        </w:rPr>
+        <w:t xml:space="preserve">  </w:t>
+      </w:r>
+      <w:proofErr w:type="gramStart"/>
+      <w:r>
+        <w:rPr>
+          <w:rFonts w:ascii="Helvetica" w:hAnsi="Helvetica" w:cs="Helvetica"/>
+          <w:sz w:val="22"/>
+          <w:szCs w:val="22"/>
+        </w:rPr>
+        <w:t>;;</w:t>
+      </w:r>
+      <w:proofErr w:type="gramEnd"/>
+      <w:r>
+        <w:rPr>
+          <w:rFonts w:ascii="Helvetica" w:hAnsi="Helvetica" w:cs="Helvetica"/>
+          <w:sz w:val="22"/>
+          <w:szCs w:val="22"/>
+        </w:rPr>
+        <w:t xml:space="preserve"> That should be some (small) evidence to the benefits</w:t>
+      </w:r>
+    </w:p>
+    <w:p>
+      <w:pPr>
+        <w:widowControl w:val="0"/>
+        <w:autoSpaceDE w:val="0"/>
+        <w:autoSpaceDN w:val="0"/>
+        <w:adjustRightInd w:val="0"/>
+        <w:spacing w:line="360" w:lineRule="auto"/>
+        <w:rPr>
+          <w:rFonts w:ascii="Helvetica" w:hAnsi="Helvetica" w:cs="Helvetica"/>
+          <w:sz w:val="22"/>
+          <w:szCs w:val="22"/>
+        </w:rPr>
+      </w:pPr>
+      <w:r>
+        <w:rPr>
+          <w:rFonts w:ascii="Helvetica" w:hAnsi="Helvetica" w:cs="Helvetica"/>
+          <w:sz w:val="22"/>
+          <w:szCs w:val="22"/>
+        </w:rPr>
+        <w:t xml:space="preserve">  </w:t>
+      </w:r>
+      <w:proofErr w:type="gramStart"/>
+      <w:r>
+        <w:rPr>
+          <w:rFonts w:ascii="Helvetica" w:hAnsi="Helvetica" w:cs="Helvetica"/>
+          <w:sz w:val="22"/>
+          <w:szCs w:val="22"/>
+        </w:rPr>
+        <w:t>;;</w:t>
+      </w:r>
+      <w:proofErr w:type="gramEnd"/>
+      <w:r>
+        <w:rPr>
+          <w:rFonts w:ascii="Helvetica" w:hAnsi="Helvetica" w:cs="Helvetica"/>
+          <w:sz w:val="22"/>
+          <w:szCs w:val="22"/>
+        </w:rPr>
+        <w:t xml:space="preserve"> of protection and increase their justification, if only slightly</w:t>
+      </w:r>
+    </w:p>
+    <w:p>
+      <w:pPr>
+        <w:widowControl w:val="0"/>
+        <w:autoSpaceDE w:val="0"/>
+        <w:autoSpaceDN w:val="0"/>
+        <w:adjustRightInd w:val="0"/>
+        <w:spacing w:line="360" w:lineRule="auto"/>
+        <w:rPr>
+          <w:rFonts w:ascii="Helvetica" w:hAnsi="Helvetica" w:cs="Helvetica"/>
+          <w:sz w:val="22"/>
+          <w:szCs w:val="22"/>
+        </w:rPr>
+      </w:pPr>
+      <w:r>
+        <w:rPr>
+          <w:rFonts w:ascii="Helvetica" w:hAnsi="Helvetica" w:cs="Helvetica"/>
+          <w:sz w:val="22"/>
+          <w:szCs w:val="22"/>
+        </w:rPr>
+        <w:t xml:space="preserve">  </w:t>
+      </w:r>
+      <w:proofErr w:type="gramStart"/>
+      <w:r>
+        <w:rPr>
+          <w:rFonts w:ascii="Helvetica" w:hAnsi="Helvetica" w:cs="Helvetica"/>
+          <w:sz w:val="22"/>
+          <w:szCs w:val="22"/>
+        </w:rPr>
+        <w:t>;;</w:t>
+      </w:r>
+      <w:proofErr w:type="gramEnd"/>
+      <w:r>
+        <w:rPr>
+          <w:rFonts w:ascii="Helvetica" w:hAnsi="Helvetica" w:cs="Helvetica"/>
+          <w:sz w:val="22"/>
+          <w:szCs w:val="22"/>
+        </w:rPr>
+        <w:t xml:space="preserve"> ***********</w:t>
       </w:r>
     </w:p>
     <w:p/>

</xml_diff>

<commit_message>
doing dads changes slowly… about to delete my new alternate wordings for certainty and justification
</commit_message>
<xml_diff>
--- a/letsfinishthisyo/Thoughts about equations and things.docx
+++ b/letsfinishthisyo/Thoughts about equations and things.docx
@@ -52,18 +52,32 @@
           <w:sz w:val="22"/>
           <w:szCs w:val="22"/>
         </w:rPr>
-        <w:t xml:space="preserve">– </w:t>
-      </w:r>
-      <w:proofErr w:type="spellStart"/>
-      <w:r>
-        <w:rPr>
-          <w:rFonts w:ascii="Helvetica" w:hAnsi="Helvetica" w:cs="Helvetica"/>
-          <w:sz w:val="22"/>
-          <w:szCs w:val="22"/>
-        </w:rPr>
-        <w:t>asdkfj</w:t>
-      </w:r>
-      <w:proofErr w:type="spellEnd"/>
+        <w:t xml:space="preserve">– asdkfj </w:t>
+      </w:r>
+    </w:p>
+    <w:p>
+      <w:pPr>
+        <w:widowControl w:val="0"/>
+        <w:autoSpaceDE w:val="0"/>
+        <w:autoSpaceDN w:val="0"/>
+        <w:adjustRightInd w:val="0"/>
+        <w:spacing w:line="360" w:lineRule="auto"/>
+        <w:rPr>
+          <w:rFonts w:ascii="Helvetica" w:hAnsi="Helvetica" w:cs="Helvetica"/>
+          <w:b/>
+          <w:sz w:val="22"/>
+          <w:szCs w:val="22"/>
+        </w:rPr>
+      </w:pPr>
+      <w:r>
+        <w:rPr>
+          <w:rFonts w:ascii="Helvetica" w:hAnsi="Helvetica" w:cs="Helvetica"/>
+          <w:sz w:val="22"/>
+          <w:szCs w:val="22"/>
+          <w:u w:val="single"/>
+        </w:rPr>
+        <w:t>Certainty</w:t>
+      </w:r>
       <w:r>
         <w:rPr>
           <w:rFonts w:ascii="Helvetica" w:hAnsi="Helvetica" w:cs="Helvetica"/>
@@ -72,6 +86,53 @@
         </w:rPr>
         <w:t xml:space="preserve"> </w:t>
       </w:r>
+      <w:r>
+        <w:rPr>
+          <w:rFonts w:ascii="Helvetica" w:hAnsi="Helvetica" w:cs="Helvetica"/>
+          <w:sz w:val="22"/>
+          <w:szCs w:val="22"/>
+        </w:rPr>
+        <w:t xml:space="preserve">– asdkfj </w:t>
+      </w:r>
+    </w:p>
+    <w:p>
+      <w:pPr>
+        <w:widowControl w:val="0"/>
+        <w:autoSpaceDE w:val="0"/>
+        <w:autoSpaceDN w:val="0"/>
+        <w:adjustRightInd w:val="0"/>
+        <w:spacing w:line="360" w:lineRule="auto"/>
+        <w:rPr>
+          <w:rFonts w:ascii="Helvetica" w:hAnsi="Helvetica" w:cs="Helvetica"/>
+          <w:sz w:val="22"/>
+          <w:szCs w:val="22"/>
+        </w:rPr>
+      </w:pPr>
+      <w:r>
+        <w:rPr>
+          <w:rFonts w:ascii="Helvetica" w:hAnsi="Helvetica" w:cs="Helvetica"/>
+          <w:sz w:val="22"/>
+          <w:szCs w:val="22"/>
+          <w:u w:val="single"/>
+        </w:rPr>
+        <w:t>Justification</w:t>
+      </w:r>
+      <w:r>
+        <w:rPr>
+          <w:rFonts w:ascii="Helvetica" w:hAnsi="Helvetica" w:cs="Helvetica"/>
+          <w:sz w:val="22"/>
+          <w:szCs w:val="22"/>
+        </w:rPr>
+        <w:t xml:space="preserve"> </w:t>
+      </w:r>
+      <w:r>
+        <w:rPr>
+          <w:rFonts w:ascii="Helvetica" w:hAnsi="Helvetica" w:cs="Helvetica"/>
+          <w:sz w:val="22"/>
+          <w:szCs w:val="22"/>
+        </w:rPr>
+        <w:t xml:space="preserve">– asdkfj </w:t>
+      </w:r>
     </w:p>
     <w:p>
       <w:pPr>
@@ -94,7 +155,7 @@
           <w:szCs w:val="22"/>
           <w:u w:val="single"/>
         </w:rPr>
-        <w:t>Certainty</w:t>
+        <w:t>Likelihood</w:t>
       </w:r>
       <w:r>
         <w:rPr>
@@ -110,227 +171,84 @@
           <w:sz w:val="22"/>
           <w:szCs w:val="22"/>
         </w:rPr>
-        <w:t xml:space="preserve">– </w:t>
-      </w:r>
-      <w:proofErr w:type="spellStart"/>
-      <w:r>
-        <w:rPr>
-          <w:rFonts w:ascii="Helvetica" w:hAnsi="Helvetica" w:cs="Helvetica"/>
-          <w:sz w:val="22"/>
-          <w:szCs w:val="22"/>
-        </w:rPr>
-        <w:t>asdkfj</w:t>
-      </w:r>
-      <w:proofErr w:type="spellEnd"/>
-      <w:r>
-        <w:rPr>
-          <w:rFonts w:ascii="Helvetica" w:hAnsi="Helvetica" w:cs="Helvetica"/>
-          <w:sz w:val="22"/>
-          <w:szCs w:val="22"/>
-        </w:rPr>
-        <w:t xml:space="preserve"> </w:t>
-      </w:r>
-    </w:p>
-    <w:p>
-      <w:pPr>
-        <w:widowControl w:val="0"/>
-        <w:autoSpaceDE w:val="0"/>
-        <w:autoSpaceDN w:val="0"/>
-        <w:adjustRightInd w:val="0"/>
-        <w:spacing w:line="360" w:lineRule="auto"/>
-        <w:rPr>
-          <w:rFonts w:ascii="Helvetica" w:hAnsi="Helvetica" w:cs="Helvetica"/>
-          <w:sz w:val="22"/>
-          <w:szCs w:val="22"/>
-        </w:rPr>
-      </w:pPr>
-      <w:r>
-        <w:rPr>
-          <w:rFonts w:ascii="Helvetica" w:hAnsi="Helvetica" w:cs="Helvetica"/>
+        <w:t xml:space="preserve">– asdkfj </w:t>
+      </w:r>
+    </w:p>
+    <w:p>
+      <w:pPr>
+        <w:widowControl w:val="0"/>
+        <w:autoSpaceDE w:val="0"/>
+        <w:autoSpaceDN w:val="0"/>
+        <w:adjustRightInd w:val="0"/>
+        <w:spacing w:line="360" w:lineRule="auto"/>
+        <w:rPr>
+          <w:rFonts w:ascii="Helvetica" w:hAnsi="Helvetica" w:cs="Helvetica"/>
+          <w:b/>
+          <w:sz w:val="22"/>
+          <w:szCs w:val="22"/>
+        </w:rPr>
+      </w:pPr>
+    </w:p>
+    <w:p>
+      <w:pPr>
+        <w:widowControl w:val="0"/>
+        <w:autoSpaceDE w:val="0"/>
+        <w:autoSpaceDN w:val="0"/>
+        <w:adjustRightInd w:val="0"/>
+        <w:spacing w:line="360" w:lineRule="auto"/>
+        <w:rPr>
+          <w:rFonts w:ascii="Helvetica" w:hAnsi="Helvetica" w:cs="Helvetica"/>
+          <w:sz w:val="22"/>
+          <w:szCs w:val="22"/>
+        </w:rPr>
+      </w:pPr>
+    </w:p>
+    <w:p>
+      <w:pPr>
+        <w:widowControl w:val="0"/>
+        <w:autoSpaceDE w:val="0"/>
+        <w:autoSpaceDN w:val="0"/>
+        <w:adjustRightInd w:val="0"/>
+        <w:spacing w:line="360" w:lineRule="auto"/>
+        <w:rPr>
+          <w:rFonts w:ascii="Helvetica" w:hAnsi="Helvetica" w:cs="Helvetica"/>
+          <w:b/>
           <w:sz w:val="22"/>
           <w:szCs w:val="22"/>
           <w:u w:val="single"/>
         </w:rPr>
-        <w:t>Justification</w:t>
-      </w:r>
-      <w:r>
-        <w:rPr>
-          <w:rFonts w:ascii="Helvetica" w:hAnsi="Helvetica" w:cs="Helvetica"/>
-          <w:sz w:val="22"/>
-          <w:szCs w:val="22"/>
-        </w:rPr>
-        <w:t xml:space="preserve"> </w:t>
-      </w:r>
-      <w:r>
-        <w:rPr>
-          <w:rFonts w:ascii="Helvetica" w:hAnsi="Helvetica" w:cs="Helvetica"/>
-          <w:sz w:val="22"/>
-          <w:szCs w:val="22"/>
-        </w:rPr>
-        <w:t xml:space="preserve">– </w:t>
-      </w:r>
-      <w:proofErr w:type="spellStart"/>
-      <w:r>
-        <w:rPr>
-          <w:rFonts w:ascii="Helvetica" w:hAnsi="Helvetica" w:cs="Helvetica"/>
-          <w:sz w:val="22"/>
-          <w:szCs w:val="22"/>
-        </w:rPr>
-        <w:t>asdkfj</w:t>
-      </w:r>
-      <w:proofErr w:type="spellEnd"/>
-      <w:r>
-        <w:rPr>
-          <w:rFonts w:ascii="Helvetica" w:hAnsi="Helvetica" w:cs="Helvetica"/>
-          <w:sz w:val="22"/>
-          <w:szCs w:val="22"/>
-        </w:rPr>
-        <w:t xml:space="preserve"> </w:t>
-      </w:r>
-    </w:p>
-    <w:p>
-      <w:pPr>
-        <w:widowControl w:val="0"/>
-        <w:autoSpaceDE w:val="0"/>
-        <w:autoSpaceDN w:val="0"/>
-        <w:adjustRightInd w:val="0"/>
-        <w:spacing w:line="360" w:lineRule="auto"/>
+      </w:pPr>
+      <w:r>
         <w:rPr>
           <w:rFonts w:ascii="Helvetica" w:hAnsi="Helvetica" w:cs="Helvetica"/>
           <w:b/>
           <w:sz w:val="22"/>
           <w:szCs w:val="22"/>
-        </w:rPr>
-      </w:pPr>
-      <w:r>
-        <w:rPr>
-          <w:rFonts w:ascii="Helvetica" w:hAnsi="Helvetica" w:cs="Helvetica"/>
-          <w:sz w:val="22"/>
-          <w:szCs w:val="22"/>
           <w:u w:val="single"/>
         </w:rPr>
         <w:t>Likelihood</w:t>
       </w:r>
-      <w:r>
-        <w:rPr>
-          <w:rFonts w:ascii="Helvetica" w:hAnsi="Helvetica" w:cs="Helvetica"/>
-          <w:sz w:val="22"/>
-          <w:szCs w:val="22"/>
-        </w:rPr>
-        <w:t xml:space="preserve"> </w:t>
-      </w:r>
-      <w:r>
-        <w:rPr>
-          <w:rFonts w:ascii="Helvetica" w:hAnsi="Helvetica" w:cs="Helvetica"/>
-          <w:sz w:val="22"/>
-          <w:szCs w:val="22"/>
-        </w:rPr>
-        <w:t xml:space="preserve">– </w:t>
-      </w:r>
-      <w:proofErr w:type="spellStart"/>
-      <w:r>
-        <w:rPr>
-          <w:rFonts w:ascii="Helvetica" w:hAnsi="Helvetica" w:cs="Helvetica"/>
-          <w:sz w:val="22"/>
-          <w:szCs w:val="22"/>
-        </w:rPr>
-        <w:t>asdkfj</w:t>
-      </w:r>
-      <w:proofErr w:type="spellEnd"/>
-      <w:r>
-        <w:rPr>
-          <w:rFonts w:ascii="Helvetica" w:hAnsi="Helvetica" w:cs="Helvetica"/>
-          <w:sz w:val="22"/>
-          <w:szCs w:val="22"/>
-        </w:rPr>
-        <w:t xml:space="preserve"> </w:t>
-      </w:r>
-    </w:p>
-    <w:p>
-      <w:pPr>
-        <w:widowControl w:val="0"/>
-        <w:autoSpaceDE w:val="0"/>
-        <w:autoSpaceDN w:val="0"/>
-        <w:adjustRightInd w:val="0"/>
-        <w:spacing w:line="360" w:lineRule="auto"/>
-        <w:rPr>
-          <w:rFonts w:ascii="Helvetica" w:hAnsi="Helvetica" w:cs="Helvetica"/>
-          <w:b/>
-          <w:sz w:val="22"/>
-          <w:szCs w:val="22"/>
-        </w:rPr>
-      </w:pPr>
-    </w:p>
-    <w:p>
-      <w:pPr>
-        <w:widowControl w:val="0"/>
-        <w:autoSpaceDE w:val="0"/>
-        <w:autoSpaceDN w:val="0"/>
-        <w:adjustRightInd w:val="0"/>
-        <w:spacing w:line="360" w:lineRule="auto"/>
-        <w:rPr>
-          <w:rFonts w:ascii="Helvetica" w:hAnsi="Helvetica" w:cs="Helvetica"/>
-          <w:sz w:val="22"/>
-          <w:szCs w:val="22"/>
-        </w:rPr>
-      </w:pPr>
-    </w:p>
-    <w:p>
-      <w:pPr>
-        <w:widowControl w:val="0"/>
-        <w:autoSpaceDE w:val="0"/>
-        <w:autoSpaceDN w:val="0"/>
-        <w:adjustRightInd w:val="0"/>
-        <w:spacing w:line="360" w:lineRule="auto"/>
-        <w:rPr>
-          <w:rFonts w:ascii="Helvetica" w:hAnsi="Helvetica" w:cs="Helvetica"/>
-          <w:b/>
-          <w:sz w:val="22"/>
-          <w:szCs w:val="22"/>
-          <w:u w:val="single"/>
-        </w:rPr>
-      </w:pPr>
-      <w:r>
-        <w:rPr>
-          <w:rFonts w:ascii="Helvetica" w:hAnsi="Helvetica" w:cs="Helvetica"/>
-          <w:b/>
-          <w:sz w:val="22"/>
-          <w:szCs w:val="22"/>
-          <w:u w:val="single"/>
-        </w:rPr>
-        <w:t>Likelihood</w:t>
-      </w:r>
-    </w:p>
-    <w:p>
-      <w:pPr>
-        <w:widowControl w:val="0"/>
-        <w:autoSpaceDE w:val="0"/>
-        <w:autoSpaceDN w:val="0"/>
-        <w:adjustRightInd w:val="0"/>
-        <w:spacing w:line="360" w:lineRule="auto"/>
-        <w:rPr>
-          <w:rFonts w:ascii="Helvetica" w:hAnsi="Helvetica" w:cs="Helvetica"/>
-          <w:sz w:val="22"/>
-          <w:szCs w:val="22"/>
-        </w:rPr>
-      </w:pPr>
-      <w:proofErr w:type="gramStart"/>
-      <w:r>
-        <w:rPr>
-          <w:rFonts w:ascii="Helvetica" w:hAnsi="Helvetica" w:cs="Helvetica"/>
-          <w:sz w:val="22"/>
-          <w:szCs w:val="22"/>
-        </w:rPr>
-        <w:t>description</w:t>
-      </w:r>
-      <w:proofErr w:type="gramEnd"/>
-      <w:r>
-        <w:rPr>
-          <w:rFonts w:ascii="Helvetica" w:hAnsi="Helvetica" w:cs="Helvetica"/>
-          <w:sz w:val="22"/>
-          <w:szCs w:val="22"/>
-        </w:rPr>
-        <w:t xml:space="preserve"> of coming up with the formula for likelihood, deciding on attitude, justification, certainty, etc. possibly include a chart</w:t>
+    </w:p>
+    <w:p>
+      <w:pPr>
+        <w:widowControl w:val="0"/>
+        <w:autoSpaceDE w:val="0"/>
+        <w:autoSpaceDN w:val="0"/>
+        <w:adjustRightInd w:val="0"/>
+        <w:spacing w:line="360" w:lineRule="auto"/>
+        <w:rPr>
+          <w:rFonts w:ascii="Helvetica" w:hAnsi="Helvetica" w:cs="Helvetica"/>
+          <w:sz w:val="22"/>
+          <w:szCs w:val="22"/>
+        </w:rPr>
+      </w:pPr>
+      <w:r>
+        <w:rPr>
+          <w:rFonts w:ascii="Helvetica" w:hAnsi="Helvetica" w:cs="Helvetica"/>
+          <w:sz w:val="22"/>
+          <w:szCs w:val="22"/>
+        </w:rPr>
+        <w:t>description of coming up with the formula for likelihood, deciding on attitude, justification, certainty, etc. possibly include a chart</w:t>
       </w:r>
     </w:p>
     <w:p>
@@ -587,107 +505,59 @@
                 <w:sz w:val="18"/>
                 <w:szCs w:val="18"/>
               </w:rPr>
-              <w:t>(</w:t>
+              <w:t>(only slightly above? Or also slightly below, but on same pole as you?</w:t>
             </w:r>
-            <w:proofErr w:type="gramStart"/>
+          </w:p>
+          <w:p>
+            <w:pPr>
+              <w:widowControl w:val="0"/>
+              <w:autoSpaceDE w:val="0"/>
+              <w:autoSpaceDN w:val="0"/>
+              <w:adjustRightInd w:val="0"/>
+              <w:spacing w:line="360" w:lineRule="auto"/>
+              <w:jc w:val="center"/>
+              <w:rPr>
+                <w:rFonts w:ascii="Helvetica" w:hAnsi="Helvetica" w:cs="Helvetica"/>
+                <w:sz w:val="18"/>
+                <w:szCs w:val="18"/>
+              </w:rPr>
+            </w:pPr>
+          </w:p>
+          <w:p>
+            <w:pPr>
+              <w:widowControl w:val="0"/>
+              <w:autoSpaceDE w:val="0"/>
+              <w:autoSpaceDN w:val="0"/>
+              <w:adjustRightInd w:val="0"/>
+              <w:spacing w:line="360" w:lineRule="auto"/>
+              <w:rPr>
+                <w:rFonts w:ascii="Helvetica" w:hAnsi="Helvetica" w:cs="Helvetica"/>
+                <w:sz w:val="18"/>
+                <w:szCs w:val="18"/>
+              </w:rPr>
+            </w:pPr>
             <w:r>
               <w:rPr>
                 <w:rFonts w:ascii="Helvetica" w:hAnsi="Helvetica" w:cs="Helvetica"/>
                 <w:sz w:val="18"/>
                 <w:szCs w:val="18"/>
               </w:rPr>
-              <w:t>only</w:t>
+              <w:t>If they have sex with a partner that is infected and use protection…??? proposed</w:t>
             </w:r>
-            <w:proofErr w:type="gramEnd"/>
-            <w:r>
-              <w:rPr>
-                <w:rFonts w:ascii="Helvetica" w:hAnsi="Helvetica" w:cs="Helvetica"/>
-                <w:sz w:val="18"/>
-                <w:szCs w:val="18"/>
-              </w:rPr>
-              <w:t xml:space="preserve"> slightly above? Or also slightly below, but on same pole as you?</w:t>
-            </w:r>
-          </w:p>
-          <w:p>
-            <w:pPr>
-              <w:widowControl w:val="0"/>
-              <w:autoSpaceDE w:val="0"/>
-              <w:autoSpaceDN w:val="0"/>
-              <w:adjustRightInd w:val="0"/>
-              <w:spacing w:line="360" w:lineRule="auto"/>
-              <w:jc w:val="center"/>
-              <w:rPr>
-                <w:rFonts w:ascii="Helvetica" w:hAnsi="Helvetica" w:cs="Helvetica"/>
-                <w:sz w:val="18"/>
-                <w:szCs w:val="18"/>
-              </w:rPr>
-            </w:pPr>
-          </w:p>
-          <w:p>
-            <w:pPr>
-              <w:widowControl w:val="0"/>
-              <w:autoSpaceDE w:val="0"/>
-              <w:autoSpaceDN w:val="0"/>
-              <w:adjustRightInd w:val="0"/>
-              <w:spacing w:line="360" w:lineRule="auto"/>
-              <w:rPr>
-                <w:rFonts w:ascii="Helvetica" w:hAnsi="Helvetica" w:cs="Helvetica"/>
-                <w:sz w:val="18"/>
-                <w:szCs w:val="18"/>
-              </w:rPr>
-            </w:pPr>
-            <w:r>
-              <w:rPr>
-                <w:rFonts w:ascii="Helvetica" w:hAnsi="Helvetica" w:cs="Helvetica"/>
-                <w:sz w:val="18"/>
-                <w:szCs w:val="18"/>
-              </w:rPr>
-              <w:t xml:space="preserve">If they have sex with a partner that is infected and use </w:t>
-            </w:r>
-            <w:proofErr w:type="gramStart"/>
-            <w:r>
-              <w:rPr>
-                <w:rFonts w:ascii="Helvetica" w:hAnsi="Helvetica" w:cs="Helvetica"/>
-                <w:sz w:val="18"/>
-                <w:szCs w:val="18"/>
-              </w:rPr>
-              <w:t>protection…???</w:t>
-            </w:r>
-            <w:proofErr w:type="gramEnd"/>
-            <w:r>
-              <w:rPr>
-                <w:rFonts w:ascii="Helvetica" w:hAnsi="Helvetica" w:cs="Helvetica"/>
-                <w:sz w:val="18"/>
-                <w:szCs w:val="18"/>
-              </w:rPr>
-              <w:t xml:space="preserve"> </w:t>
-            </w:r>
-            <w:proofErr w:type="gramStart"/>
-            <w:r>
-              <w:rPr>
-                <w:rFonts w:ascii="Helvetica" w:hAnsi="Helvetica" w:cs="Helvetica"/>
-                <w:sz w:val="18"/>
-                <w:szCs w:val="18"/>
-              </w:rPr>
-              <w:t>proposed</w:t>
-            </w:r>
-            <w:proofErr w:type="gramEnd"/>
-          </w:p>
-          <w:p>
-            <w:pPr>
-              <w:widowControl w:val="0"/>
-              <w:autoSpaceDE w:val="0"/>
-              <w:autoSpaceDN w:val="0"/>
-              <w:adjustRightInd w:val="0"/>
-              <w:spacing w:line="360" w:lineRule="auto"/>
-              <w:rPr>
-                <w:rFonts w:ascii="Helvetica" w:hAnsi="Helvetica" w:cs="Helvetica"/>
-                <w:sz w:val="18"/>
-                <w:szCs w:val="18"/>
-              </w:rPr>
-            </w:pPr>
-            <w:bookmarkStart w:id="0" w:name="_GoBack"/>
-            <w:bookmarkEnd w:id="0"/>
+          </w:p>
+          <w:p>
+            <w:pPr>
+              <w:widowControl w:val="0"/>
+              <w:autoSpaceDE w:val="0"/>
+              <w:autoSpaceDN w:val="0"/>
+              <w:adjustRightInd w:val="0"/>
+              <w:spacing w:line="360" w:lineRule="auto"/>
+              <w:rPr>
+                <w:rFonts w:ascii="Helvetica" w:hAnsi="Helvetica" w:cs="Helvetica"/>
+                <w:sz w:val="18"/>
+                <w:szCs w:val="18"/>
+              </w:rPr>
+            </w:pPr>
           </w:p>
           <w:p>
             <w:pPr>
@@ -765,23 +635,13 @@
                 <w:szCs w:val="18"/>
               </w:rPr>
             </w:pPr>
-            <w:proofErr w:type="gramStart"/>
             <w:r>
               <w:rPr>
                 <w:rFonts w:ascii="Helvetica" w:hAnsi="Helvetica" w:cs="Helvetica"/>
                 <w:sz w:val="18"/>
                 <w:szCs w:val="18"/>
               </w:rPr>
-              <w:t>but</w:t>
-            </w:r>
-            <w:proofErr w:type="gramEnd"/>
-            <w:r>
-              <w:rPr>
-                <w:rFonts w:ascii="Helvetica" w:hAnsi="Helvetica" w:cs="Helvetica"/>
-                <w:sz w:val="18"/>
-                <w:szCs w:val="18"/>
-              </w:rPr>
-              <w:t xml:space="preserve"> actually, increases justification, just attitude gets more negative? So initially likelihood should take safe sex justification and use it to potentially bump up lower likelihoods, which are most influenced by attitude…?</w:t>
+              <w:t>but actually, increases justification, just attitude gets more negative? So initially likelihood should take safe sex justification and use it to potentially bump up lower likelihoods, which are most influenced by attitude…?</w:t>
             </w:r>
           </w:p>
         </w:tc>
@@ -836,23 +696,13 @@
                 <w:szCs w:val="18"/>
               </w:rPr>
             </w:pPr>
-            <w:proofErr w:type="spellStart"/>
             <w:r>
               <w:rPr>
                 <w:rFonts w:ascii="Helvetica" w:hAnsi="Helvetica" w:cs="Helvetica"/>
                 <w:sz w:val="18"/>
                 <w:szCs w:val="18"/>
               </w:rPr>
-              <w:t>Mesosystem</w:t>
-            </w:r>
-            <w:proofErr w:type="spellEnd"/>
-            <w:r>
-              <w:rPr>
-                <w:rFonts w:ascii="Helvetica" w:hAnsi="Helvetica" w:cs="Helvetica"/>
-                <w:sz w:val="18"/>
-                <w:szCs w:val="18"/>
-              </w:rPr>
-              <w:t xml:space="preserve"> influence</w:t>
+              <w:t>Mesosystem influence</w:t>
             </w:r>
           </w:p>
         </w:tc>
@@ -1010,27 +860,7 @@
                 <w:sz w:val="18"/>
                 <w:szCs w:val="18"/>
               </w:rPr>
-              <w:t>(</w:t>
-            </w:r>
-            <w:proofErr w:type="gramStart"/>
-            <w:r>
-              <w:rPr>
-                <w:rFonts w:ascii="Helvetica" w:hAnsi="Helvetica" w:cs="Helvetica"/>
-                <w:i/>
-                <w:sz w:val="18"/>
-                <w:szCs w:val="18"/>
-              </w:rPr>
-              <w:t>in</w:t>
-            </w:r>
-            <w:proofErr w:type="gramEnd"/>
-            <w:r>
-              <w:rPr>
-                <w:rFonts w:ascii="Helvetica" w:hAnsi="Helvetica" w:cs="Helvetica"/>
-                <w:i/>
-                <w:sz w:val="18"/>
-                <w:szCs w:val="18"/>
-              </w:rPr>
-              <w:t xml:space="preserve"> opposite direction?? Does it have to be &lt; 50 vs. &gt; 50?)</w:t>
+              <w:t>(in opposite direction?? Does it have to be &lt; 50 vs. &gt; 50?)</w:t>
             </w:r>
           </w:p>
           <w:p>
@@ -1120,25 +950,7 @@
                 <w:sz w:val="18"/>
                 <w:szCs w:val="18"/>
               </w:rPr>
-              <w:t xml:space="preserve">Sex </w:t>
-            </w:r>
-            <w:proofErr w:type="spellStart"/>
-            <w:r>
-              <w:rPr>
-                <w:rFonts w:ascii="Helvetica" w:hAnsi="Helvetica" w:cs="Helvetica"/>
-                <w:sz w:val="18"/>
-                <w:szCs w:val="18"/>
-              </w:rPr>
-              <w:t>ed</w:t>
-            </w:r>
-            <w:proofErr w:type="spellEnd"/>
-            <w:r>
-              <w:rPr>
-                <w:rFonts w:ascii="Helvetica" w:hAnsi="Helvetica" w:cs="Helvetica"/>
-                <w:sz w:val="18"/>
-                <w:szCs w:val="18"/>
-              </w:rPr>
-              <w:t xml:space="preserve"> including condoms</w:t>
+              <w:t>Sex ed including condoms</w:t>
             </w:r>
           </w:p>
         </w:tc>
@@ -1223,23 +1035,13 @@
                 <w:szCs w:val="18"/>
               </w:rPr>
             </w:pPr>
-            <w:proofErr w:type="gramStart"/>
             <w:r>
               <w:rPr>
                 <w:rFonts w:ascii="Helvetica" w:hAnsi="Helvetica" w:cs="Helvetica"/>
                 <w:sz w:val="18"/>
                 <w:szCs w:val="18"/>
               </w:rPr>
-              <w:t>but</w:t>
-            </w:r>
-            <w:proofErr w:type="gramEnd"/>
-            <w:r>
-              <w:rPr>
-                <w:rFonts w:ascii="Helvetica" w:hAnsi="Helvetica" w:cs="Helvetica"/>
-                <w:sz w:val="18"/>
-                <w:szCs w:val="18"/>
-              </w:rPr>
-              <w:t xml:space="preserve"> actually, increases justification, just attitude gets more negative? So initially likelihood should take safe sex justification and use it to potentially bump up lower likelihoods, which are most influenced by attitude…?</w:t>
+              <w:t>but actually, increases justification, just attitude gets more negative? So initially likelihood should take safe sex justification and use it to potentially bump up lower likelihoods, which are most influenced by attitude…?</w:t>
             </w:r>
           </w:p>
         </w:tc>
@@ -1322,81 +1124,43 @@
           <w:sz w:val="22"/>
           <w:szCs w:val="22"/>
         </w:rPr>
-        <w:t xml:space="preserve"> I would think that his likelihood would be higher than his attitude </w:t>
-      </w:r>
-      <w:proofErr w:type="gramStart"/>
-      <w:r>
-        <w:rPr>
-          <w:rFonts w:ascii="Helvetica" w:hAnsi="Helvetica" w:cs="Helvetica"/>
-          <w:sz w:val="22"/>
-          <w:szCs w:val="22"/>
-        </w:rPr>
-        <w:t>( &gt;</w:t>
-      </w:r>
-      <w:proofErr w:type="gramEnd"/>
-      <w:r>
-        <w:rPr>
-          <w:rFonts w:ascii="Helvetica" w:hAnsi="Helvetica" w:cs="Helvetica"/>
-          <w:sz w:val="22"/>
-          <w:szCs w:val="22"/>
-        </w:rPr>
-        <w:t xml:space="preserve"> 15), because he realizes the justification for safe sex is strong</w:t>
-      </w:r>
-    </w:p>
-    <w:p>
-      <w:pPr>
-        <w:widowControl w:val="0"/>
-        <w:autoSpaceDE w:val="0"/>
-        <w:autoSpaceDN w:val="0"/>
-        <w:adjustRightInd w:val="0"/>
-        <w:spacing w:line="360" w:lineRule="auto"/>
-        <w:rPr>
-          <w:rFonts w:ascii="Helvetica" w:hAnsi="Helvetica" w:cs="Helvetica"/>
-          <w:sz w:val="22"/>
-          <w:szCs w:val="22"/>
-        </w:rPr>
-      </w:pPr>
-    </w:p>
-    <w:p>
-      <w:pPr>
-        <w:widowControl w:val="0"/>
-        <w:autoSpaceDE w:val="0"/>
-        <w:autoSpaceDN w:val="0"/>
-        <w:adjustRightInd w:val="0"/>
-        <w:spacing w:line="360" w:lineRule="auto"/>
-        <w:rPr>
-          <w:rFonts w:ascii="Helvetica" w:hAnsi="Helvetica" w:cs="Helvetica"/>
-          <w:sz w:val="22"/>
-          <w:szCs w:val="22"/>
-        </w:rPr>
-      </w:pPr>
-      <w:r>
-        <w:rPr>
-          <w:rFonts w:ascii="Helvetica" w:hAnsi="Helvetica" w:cs="Helvetica"/>
-          <w:sz w:val="22"/>
-          <w:szCs w:val="22"/>
-        </w:rPr>
-        <w:t xml:space="preserve">What if a girl has 80% desire for condom, but receives 15% accurate sex </w:t>
-      </w:r>
-      <w:proofErr w:type="spellStart"/>
-      <w:proofErr w:type="gramStart"/>
-      <w:r>
-        <w:rPr>
-          <w:rFonts w:ascii="Helvetica" w:hAnsi="Helvetica" w:cs="Helvetica"/>
-          <w:sz w:val="22"/>
-          <w:szCs w:val="22"/>
-        </w:rPr>
-        <w:t>ed</w:t>
-      </w:r>
-      <w:proofErr w:type="spellEnd"/>
-      <w:proofErr w:type="gramEnd"/>
-      <w:r>
-        <w:rPr>
-          <w:rFonts w:ascii="Helvetica" w:hAnsi="Helvetica" w:cs="Helvetica"/>
-          <w:sz w:val="22"/>
-          <w:szCs w:val="22"/>
-        </w:rPr>
-        <w:t xml:space="preserve"> education (no condom usage)?</w:t>
+        <w:t xml:space="preserve"> I would think that his likelihood would be higher than his attitude ( &gt; 15), because he realizes the justification for safe sex is strong</w:t>
+      </w:r>
+    </w:p>
+    <w:p>
+      <w:pPr>
+        <w:widowControl w:val="0"/>
+        <w:autoSpaceDE w:val="0"/>
+        <w:autoSpaceDN w:val="0"/>
+        <w:adjustRightInd w:val="0"/>
+        <w:spacing w:line="360" w:lineRule="auto"/>
+        <w:rPr>
+          <w:rFonts w:ascii="Helvetica" w:hAnsi="Helvetica" w:cs="Helvetica"/>
+          <w:sz w:val="22"/>
+          <w:szCs w:val="22"/>
+        </w:rPr>
+      </w:pPr>
+    </w:p>
+    <w:p>
+      <w:pPr>
+        <w:widowControl w:val="0"/>
+        <w:autoSpaceDE w:val="0"/>
+        <w:autoSpaceDN w:val="0"/>
+        <w:adjustRightInd w:val="0"/>
+        <w:spacing w:line="360" w:lineRule="auto"/>
+        <w:rPr>
+          <w:rFonts w:ascii="Helvetica" w:hAnsi="Helvetica" w:cs="Helvetica"/>
+          <w:sz w:val="22"/>
+          <w:szCs w:val="22"/>
+        </w:rPr>
+      </w:pPr>
+      <w:r>
+        <w:rPr>
+          <w:rFonts w:ascii="Helvetica" w:hAnsi="Helvetica" w:cs="Helvetica"/>
+          <w:sz w:val="22"/>
+          <w:szCs w:val="22"/>
+        </w:rPr>
+        <w:t>What if a girl has 80% desire for condom, but receives 15% accurate sex ed education (no condom usage)?</w:t>
       </w:r>
     </w:p>
     <w:p>
@@ -1462,25 +1226,7 @@
           <w:sz w:val="22"/>
           <w:szCs w:val="22"/>
         </w:rPr>
-        <w:t>Justification is how much valid reasoning they feel they have for their opinion, whether it is good or bad</w:t>
-      </w:r>
-      <w:proofErr w:type="gramStart"/>
-      <w:r>
-        <w:rPr>
-          <w:rFonts w:ascii="Helvetica" w:hAnsi="Helvetica" w:cs="Helvetica"/>
-          <w:sz w:val="22"/>
-          <w:szCs w:val="22"/>
-        </w:rPr>
-        <w:t>… .distinguish</w:t>
-      </w:r>
-      <w:proofErr w:type="gramEnd"/>
-      <w:r>
-        <w:rPr>
-          <w:rFonts w:ascii="Helvetica" w:hAnsi="Helvetica" w:cs="Helvetica"/>
-          <w:sz w:val="22"/>
-          <w:szCs w:val="22"/>
-        </w:rPr>
-        <w:t xml:space="preserve"> from certainty??</w:t>
+        <w:t>Justification is how much valid reasoning they feel they have for their opinion, whether it is good or bad… .distinguish from certainty??</w:t>
       </w:r>
     </w:p>
     <w:p>
@@ -1538,185 +1284,133 @@
           <w:sz w:val="22"/>
           <w:szCs w:val="22"/>
         </w:rPr>
-        <w:t xml:space="preserve">  </w:t>
-      </w:r>
-      <w:proofErr w:type="gramStart"/>
-      <w:r>
-        <w:rPr>
-          <w:rFonts w:ascii="Helvetica" w:hAnsi="Helvetica" w:cs="Helvetica"/>
-          <w:sz w:val="22"/>
-          <w:szCs w:val="22"/>
-        </w:rPr>
-        <w:t>;;</w:t>
-      </w:r>
-      <w:proofErr w:type="gramEnd"/>
-      <w:r>
-        <w:rPr>
-          <w:rFonts w:ascii="Helvetica" w:hAnsi="Helvetica" w:cs="Helvetica"/>
-          <w:sz w:val="22"/>
-          <w:szCs w:val="22"/>
-        </w:rPr>
-        <w:t xml:space="preserve"> ***********</w:t>
-      </w:r>
-    </w:p>
-    <w:p>
-      <w:pPr>
-        <w:widowControl w:val="0"/>
-        <w:autoSpaceDE w:val="0"/>
-        <w:autoSpaceDN w:val="0"/>
-        <w:adjustRightInd w:val="0"/>
-        <w:spacing w:line="360" w:lineRule="auto"/>
-        <w:rPr>
-          <w:rFonts w:ascii="Helvetica" w:hAnsi="Helvetica" w:cs="Helvetica"/>
-          <w:sz w:val="22"/>
-          <w:szCs w:val="22"/>
-        </w:rPr>
-      </w:pPr>
-      <w:r>
-        <w:rPr>
-          <w:rFonts w:ascii="Helvetica" w:hAnsi="Helvetica" w:cs="Helvetica"/>
-          <w:sz w:val="22"/>
-          <w:szCs w:val="22"/>
-        </w:rPr>
-        <w:t xml:space="preserve">  </w:t>
-      </w:r>
-      <w:proofErr w:type="gramStart"/>
-      <w:r>
-        <w:rPr>
-          <w:rFonts w:ascii="Helvetica" w:hAnsi="Helvetica" w:cs="Helvetica"/>
-          <w:sz w:val="22"/>
-          <w:szCs w:val="22"/>
-        </w:rPr>
-        <w:t>;;</w:t>
-      </w:r>
-      <w:proofErr w:type="gramEnd"/>
-      <w:r>
-        <w:rPr>
-          <w:rFonts w:ascii="Helvetica" w:hAnsi="Helvetica" w:cs="Helvetica"/>
-          <w:sz w:val="22"/>
-          <w:szCs w:val="22"/>
-        </w:rPr>
-        <w:t xml:space="preserve"> What if they had safe sex, and didn't get infected.</w:t>
-      </w:r>
-    </w:p>
-    <w:p>
-      <w:pPr>
-        <w:widowControl w:val="0"/>
-        <w:autoSpaceDE w:val="0"/>
-        <w:autoSpaceDN w:val="0"/>
-        <w:adjustRightInd w:val="0"/>
-        <w:spacing w:line="360" w:lineRule="auto"/>
-        <w:rPr>
-          <w:rFonts w:ascii="Helvetica" w:hAnsi="Helvetica" w:cs="Helvetica"/>
-          <w:sz w:val="22"/>
-          <w:szCs w:val="22"/>
-        </w:rPr>
-      </w:pPr>
-      <w:r>
-        <w:rPr>
-          <w:rFonts w:ascii="Helvetica" w:hAnsi="Helvetica" w:cs="Helvetica"/>
-          <w:sz w:val="22"/>
-          <w:szCs w:val="22"/>
-        </w:rPr>
-        <w:t xml:space="preserve">  </w:t>
-      </w:r>
-      <w:proofErr w:type="gramStart"/>
-      <w:r>
-        <w:rPr>
-          <w:rFonts w:ascii="Helvetica" w:hAnsi="Helvetica" w:cs="Helvetica"/>
-          <w:sz w:val="22"/>
-          <w:szCs w:val="22"/>
-        </w:rPr>
-        <w:t>;;</w:t>
-      </w:r>
-      <w:proofErr w:type="gramEnd"/>
-      <w:r>
-        <w:rPr>
-          <w:rFonts w:ascii="Helvetica" w:hAnsi="Helvetica" w:cs="Helvetica"/>
-          <w:sz w:val="22"/>
-          <w:szCs w:val="22"/>
-        </w:rPr>
-        <w:t xml:space="preserve"> That should be some (small) evidence to the benefits</w:t>
-      </w:r>
-    </w:p>
-    <w:p>
-      <w:pPr>
-        <w:widowControl w:val="0"/>
-        <w:autoSpaceDE w:val="0"/>
-        <w:autoSpaceDN w:val="0"/>
-        <w:adjustRightInd w:val="0"/>
-        <w:spacing w:line="360" w:lineRule="auto"/>
-        <w:rPr>
-          <w:rFonts w:ascii="Helvetica" w:hAnsi="Helvetica" w:cs="Helvetica"/>
-          <w:sz w:val="22"/>
-          <w:szCs w:val="22"/>
-        </w:rPr>
-      </w:pPr>
-      <w:r>
-        <w:rPr>
-          <w:rFonts w:ascii="Helvetica" w:hAnsi="Helvetica" w:cs="Helvetica"/>
-          <w:sz w:val="22"/>
-          <w:szCs w:val="22"/>
-        </w:rPr>
-        <w:t xml:space="preserve">  </w:t>
-      </w:r>
-      <w:proofErr w:type="gramStart"/>
-      <w:r>
-        <w:rPr>
-          <w:rFonts w:ascii="Helvetica" w:hAnsi="Helvetica" w:cs="Helvetica"/>
-          <w:sz w:val="22"/>
-          <w:szCs w:val="22"/>
-        </w:rPr>
-        <w:t>;;</w:t>
-      </w:r>
-      <w:proofErr w:type="gramEnd"/>
-      <w:r>
-        <w:rPr>
-          <w:rFonts w:ascii="Helvetica" w:hAnsi="Helvetica" w:cs="Helvetica"/>
-          <w:sz w:val="22"/>
-          <w:szCs w:val="22"/>
-        </w:rPr>
-        <w:t xml:space="preserve"> of protection and increase their justification, if only slightly</w:t>
-      </w:r>
-    </w:p>
-    <w:p>
-      <w:pPr>
-        <w:widowControl w:val="0"/>
-        <w:autoSpaceDE w:val="0"/>
-        <w:autoSpaceDN w:val="0"/>
-        <w:adjustRightInd w:val="0"/>
-        <w:spacing w:line="360" w:lineRule="auto"/>
-        <w:rPr>
-          <w:rFonts w:ascii="Helvetica" w:hAnsi="Helvetica" w:cs="Helvetica"/>
-          <w:sz w:val="22"/>
-          <w:szCs w:val="22"/>
-        </w:rPr>
-      </w:pPr>
-      <w:r>
-        <w:rPr>
-          <w:rFonts w:ascii="Helvetica" w:hAnsi="Helvetica" w:cs="Helvetica"/>
-          <w:sz w:val="22"/>
-          <w:szCs w:val="22"/>
-        </w:rPr>
-        <w:t xml:space="preserve">  </w:t>
-      </w:r>
-      <w:proofErr w:type="gramStart"/>
-      <w:r>
-        <w:rPr>
-          <w:rFonts w:ascii="Helvetica" w:hAnsi="Helvetica" w:cs="Helvetica"/>
-          <w:sz w:val="22"/>
-          <w:szCs w:val="22"/>
-        </w:rPr>
-        <w:t>;;</w:t>
-      </w:r>
-      <w:proofErr w:type="gramEnd"/>
-      <w:r>
-        <w:rPr>
-          <w:rFonts w:ascii="Helvetica" w:hAnsi="Helvetica" w:cs="Helvetica"/>
-          <w:sz w:val="22"/>
-          <w:szCs w:val="22"/>
-        </w:rPr>
-        <w:t xml:space="preserve"> ***********</w:t>
+        <w:t xml:space="preserve">  ;; ***********</w:t>
+      </w:r>
+    </w:p>
+    <w:p>
+      <w:pPr>
+        <w:widowControl w:val="0"/>
+        <w:autoSpaceDE w:val="0"/>
+        <w:autoSpaceDN w:val="0"/>
+        <w:adjustRightInd w:val="0"/>
+        <w:spacing w:line="360" w:lineRule="auto"/>
+        <w:rPr>
+          <w:rFonts w:ascii="Helvetica" w:hAnsi="Helvetica" w:cs="Helvetica"/>
+          <w:sz w:val="22"/>
+          <w:szCs w:val="22"/>
+        </w:rPr>
+      </w:pPr>
+    </w:p>
+    <w:p>
+      <w:pPr>
+        <w:widowControl w:val="0"/>
+        <w:autoSpaceDE w:val="0"/>
+        <w:autoSpaceDN w:val="0"/>
+        <w:adjustRightInd w:val="0"/>
+        <w:spacing w:line="360" w:lineRule="auto"/>
+        <w:rPr>
+          <w:rFonts w:ascii="Helvetica" w:hAnsi="Helvetica" w:cs="Helvetica"/>
+          <w:sz w:val="22"/>
+          <w:szCs w:val="22"/>
+        </w:rPr>
+      </w:pPr>
+      <w:r>
+        <w:rPr>
+          <w:rFonts w:ascii="Helvetica" w:hAnsi="Helvetica" w:cs="Helvetica"/>
+          <w:sz w:val="22"/>
+          <w:szCs w:val="22"/>
+        </w:rPr>
+        <w:t>justificantion nt for attitude, but FOR safe sex</w:t>
+      </w:r>
+      <w:bookmarkStart w:id="0" w:name="_GoBack"/>
+      <w:bookmarkEnd w:id="0"/>
+    </w:p>
+    <w:p>
+      <w:pPr>
+        <w:widowControl w:val="0"/>
+        <w:autoSpaceDE w:val="0"/>
+        <w:autoSpaceDN w:val="0"/>
+        <w:adjustRightInd w:val="0"/>
+        <w:spacing w:line="360" w:lineRule="auto"/>
+        <w:rPr>
+          <w:rFonts w:ascii="Helvetica" w:hAnsi="Helvetica" w:cs="Helvetica"/>
+          <w:sz w:val="22"/>
+          <w:szCs w:val="22"/>
+        </w:rPr>
+      </w:pPr>
+      <w:r>
+        <w:rPr>
+          <w:rFonts w:ascii="Helvetica" w:hAnsi="Helvetica" w:cs="Helvetica"/>
+          <w:sz w:val="22"/>
+          <w:szCs w:val="22"/>
+        </w:rPr>
+        <w:t xml:space="preserve">  ;; What if they had safe sex, and didn't get infected.</w:t>
+      </w:r>
+    </w:p>
+    <w:p>
+      <w:pPr>
+        <w:widowControl w:val="0"/>
+        <w:autoSpaceDE w:val="0"/>
+        <w:autoSpaceDN w:val="0"/>
+        <w:adjustRightInd w:val="0"/>
+        <w:spacing w:line="360" w:lineRule="auto"/>
+        <w:rPr>
+          <w:rFonts w:ascii="Helvetica" w:hAnsi="Helvetica" w:cs="Helvetica"/>
+          <w:sz w:val="22"/>
+          <w:szCs w:val="22"/>
+        </w:rPr>
+      </w:pPr>
+      <w:r>
+        <w:rPr>
+          <w:rFonts w:ascii="Helvetica" w:hAnsi="Helvetica" w:cs="Helvetica"/>
+          <w:sz w:val="22"/>
+          <w:szCs w:val="22"/>
+        </w:rPr>
+        <w:t xml:space="preserve">  ;; That should be some (small) evidence to the benefits</w:t>
+      </w:r>
+    </w:p>
+    <w:p>
+      <w:pPr>
+        <w:widowControl w:val="0"/>
+        <w:autoSpaceDE w:val="0"/>
+        <w:autoSpaceDN w:val="0"/>
+        <w:adjustRightInd w:val="0"/>
+        <w:spacing w:line="360" w:lineRule="auto"/>
+        <w:rPr>
+          <w:rFonts w:ascii="Helvetica" w:hAnsi="Helvetica" w:cs="Helvetica"/>
+          <w:sz w:val="22"/>
+          <w:szCs w:val="22"/>
+        </w:rPr>
+      </w:pPr>
+      <w:r>
+        <w:rPr>
+          <w:rFonts w:ascii="Helvetica" w:hAnsi="Helvetica" w:cs="Helvetica"/>
+          <w:sz w:val="22"/>
+          <w:szCs w:val="22"/>
+        </w:rPr>
+        <w:t xml:space="preserve">  ;; of protection and increase their justification, if only slightly</w:t>
+      </w:r>
+    </w:p>
+    <w:p>
+      <w:pPr>
+        <w:widowControl w:val="0"/>
+        <w:autoSpaceDE w:val="0"/>
+        <w:autoSpaceDN w:val="0"/>
+        <w:adjustRightInd w:val="0"/>
+        <w:spacing w:line="360" w:lineRule="auto"/>
+        <w:rPr>
+          <w:rFonts w:ascii="Helvetica" w:hAnsi="Helvetica" w:cs="Helvetica"/>
+          <w:sz w:val="22"/>
+          <w:szCs w:val="22"/>
+        </w:rPr>
+      </w:pPr>
+      <w:r>
+        <w:rPr>
+          <w:rFonts w:ascii="Helvetica" w:hAnsi="Helvetica" w:cs="Helvetica"/>
+          <w:sz w:val="22"/>
+          <w:szCs w:val="22"/>
+        </w:rPr>
+        <w:t xml:space="preserve">  ;; ***********</w:t>
       </w:r>
     </w:p>
     <w:p/>

</xml_diff>